<commit_message>
Added list of task file
</commit_message>
<xml_diff>
--- a/word_files/02.ТЛ.docx
+++ b/word_files/02.ТЛ.docx
@@ -455,9 +455,8 @@
         <w:rPr>
           <w:sz w:val="28"/>
           <w:szCs w:val="28"/>
-          <w:highlight w:val="yellow"/>
-        </w:rPr>
-        <w:t>ХХХ</w:t>
+        </w:rPr>
+        <w:t>078</w:t>
       </w:r>
       <w:r>
         <w:rPr>
@@ -1227,6 +1226,7 @@
     <w:lsdException w:name="HTML Sample" w:semiHidden="1" w:unhideWhenUsed="1"/>
     <w:lsdException w:name="HTML Typewriter" w:semiHidden="1" w:unhideWhenUsed="1"/>
     <w:lsdException w:name="HTML Variable" w:semiHidden="1" w:unhideWhenUsed="1"/>
+    <w:lsdException w:name="Normal Table" w:semiHidden="1" w:unhideWhenUsed="1"/>
     <w:lsdException w:name="annotation subject" w:semiHidden="1" w:unhideWhenUsed="1"/>
     <w:lsdException w:name="No List" w:semiHidden="1" w:unhideWhenUsed="1"/>
     <w:lsdException w:name="Outline List 1" w:semiHidden="1" w:unhideWhenUsed="1"/>
@@ -1269,8 +1269,11 @@
     <w:lsdException w:name="Table Contemporary" w:semiHidden="1" w:unhideWhenUsed="1"/>
     <w:lsdException w:name="Table Elegant" w:semiHidden="1" w:unhideWhenUsed="1"/>
     <w:lsdException w:name="Table Professional" w:semiHidden="1" w:unhideWhenUsed="1"/>
+    <w:lsdException w:name="Table Subtle 1" w:semiHidden="1" w:unhideWhenUsed="1"/>
     <w:lsdException w:name="Table Subtle 2" w:semiHidden="1" w:unhideWhenUsed="1"/>
     <w:lsdException w:name="Table Web 1" w:semiHidden="1" w:unhideWhenUsed="1"/>
+    <w:lsdException w:name="Table Web 2" w:semiHidden="1" w:unhideWhenUsed="1"/>
+    <w:lsdException w:name="Table Web 3" w:semiHidden="1" w:unhideWhenUsed="1"/>
     <w:lsdException w:name="Balloon Text" w:semiHidden="1" w:unhideWhenUsed="1"/>
     <w:lsdException w:name="Table Grid" w:uiPriority="59"/>
     <w:lsdException w:name="Table Theme" w:semiHidden="1" w:unhideWhenUsed="1"/>

</xml_diff>